<commit_message>
changes to website (small typos)
</commit_message>
<xml_diff>
--- a/Material for chairs/special issue/Special Issue Info Form.docx
+++ b/Material for chairs/special issue/Special Issue Info Form.docx
@@ -1613,6 +1613,22 @@
               </w:rPr>
               <w:t>Concurrency, model checking, automata</w:t>
             </w:r>
+            <w:r>
+              <w:rPr>
+                <w:color w:val="262626"/>
+                <w:sz w:val="20"/>
+                <w:szCs w:val="20"/>
+              </w:rPr>
+              <w:t>, verification</w:t>
+            </w:r>
+            <w:r>
+              <w:rPr>
+                <w:color w:val="262626"/>
+                <w:sz w:val="20"/>
+                <w:szCs w:val="20"/>
+              </w:rPr>
+              <w:t>, process algebra</w:t>
+            </w:r>
           </w:p>
         </w:tc>
       </w:tr>
@@ -2702,7 +2718,99 @@
                 <w:sz w:val="20"/>
                 <w:szCs w:val="20"/>
               </w:rPr>
-              <w:t>Concurrency, Reversibility, Complexity, Proof theory, Type theory</w:t>
+              <w:t>Concurrency theory</w:t>
+            </w:r>
+            <w:r>
+              <w:rPr>
+                <w:color w:val="53565A"/>
+                <w:sz w:val="20"/>
+                <w:szCs w:val="20"/>
+              </w:rPr>
+              <w:t xml:space="preserve">, </w:t>
+            </w:r>
+            <w:r>
+              <w:rPr>
+                <w:color w:val="53565A"/>
+                <w:sz w:val="20"/>
+                <w:szCs w:val="20"/>
+              </w:rPr>
+              <w:t>Verification</w:t>
+            </w:r>
+            <w:r>
+              <w:rPr>
+                <w:color w:val="53565A"/>
+                <w:sz w:val="20"/>
+                <w:szCs w:val="20"/>
+              </w:rPr>
+              <w:t xml:space="preserve">, </w:t>
+            </w:r>
+            <w:r>
+              <w:rPr>
+                <w:color w:val="53565A"/>
+                <w:sz w:val="20"/>
+                <w:szCs w:val="20"/>
+              </w:rPr>
+              <w:t>Causal inference</w:t>
+            </w:r>
+            <w:r>
+              <w:rPr>
+                <w:color w:val="53565A"/>
+                <w:sz w:val="20"/>
+                <w:szCs w:val="20"/>
+              </w:rPr>
+              <w:t xml:space="preserve">, </w:t>
+            </w:r>
+            <w:r>
+              <w:rPr>
+                <w:color w:val="53565A"/>
+                <w:sz w:val="20"/>
+                <w:szCs w:val="20"/>
+              </w:rPr>
+              <w:t xml:space="preserve">Theorem </w:t>
+            </w:r>
+            <w:proofErr w:type="gramStart"/>
+            <w:r>
+              <w:rPr>
+                <w:color w:val="53565A"/>
+                <w:sz w:val="20"/>
+                <w:szCs w:val="20"/>
+              </w:rPr>
+              <w:t>proving</w:t>
+            </w:r>
+            <w:proofErr w:type="gramEnd"/>
+            <w:r>
+              <w:rPr>
+                <w:color w:val="53565A"/>
+                <w:sz w:val="20"/>
+                <w:szCs w:val="20"/>
+              </w:rPr>
+              <w:t xml:space="preserve"> </w:t>
+            </w:r>
+          </w:p>
+          <w:p>
+            <w:pPr>
+              <w:widowControl w:val="0"/>
+              <w:pBdr>
+                <w:top w:val="nil"/>
+                <w:left w:val="nil"/>
+                <w:bottom w:val="nil"/>
+                <w:right w:val="nil"/>
+                <w:between w:val="nil"/>
+              </w:pBdr>
+              <w:spacing w:after="0"/>
+              <w:rPr>
+                <w:color w:val="53565A"/>
+                <w:sz w:val="20"/>
+                <w:szCs w:val="20"/>
+              </w:rPr>
+            </w:pPr>
+            <w:r>
+              <w:rPr>
+                <w:color w:val="53565A"/>
+                <w:sz w:val="20"/>
+                <w:szCs w:val="20"/>
+              </w:rPr>
+              <w:t>Software engineering</w:t>
             </w:r>
           </w:p>
         </w:tc>
@@ -2866,7 +2974,6 @@
         </w:rPr>
       </w:pPr>
       <w:r>
-        <w:lastRenderedPageBreak/>
         <w:br w:type="page"/>
       </w:r>
     </w:p>

</xml_diff>